<commit_message>
Update explanation for lab 5 and lab 6
</commit_message>
<xml_diff>
--- a/src/lesson5/lab/Explanation.docx
+++ b/src/lesson5/lab/Explanation.docx
@@ -401,7 +401,14 @@
         <w:t>Total costs = 1 + 1 + 1 + 1 + 4 + 1 + 1 + 1 + 1 + 1 + 1 + 1 + 3 + 1 + 1 + 2 + 1 + 1 + 2 + 1 + 1 + 2 =</w:t>
       </w:r>
       <w:r>
-        <w:t xml:space="preserve"> 30</w:t>
+        <w:t xml:space="preserve"> </w:t>
+      </w:r>
+      <w:r>
+        <w:rPr>
+          <w:b/>
+          <w:bCs/>
+        </w:rPr>
+        <w:t>30</w:t>
       </w:r>
     </w:p>
     <w:p>
@@ -412,7 +419,17 @@
         <w:t>Number of</w:t>
       </w:r>
       <w:r>
-        <w:t xml:space="preserve"> operations = 22 </w:t>
+        <w:t xml:space="preserve"> operations = </w:t>
+      </w:r>
+      <w:r>
+        <w:rPr>
+          <w:b/>
+          <w:bCs/>
+        </w:rPr>
+        <w:t>22</w:t>
+      </w:r>
+      <w:r>
+        <w:t xml:space="preserve"> </w:t>
       </w:r>
     </w:p>
     <w:p>
@@ -443,7 +460,10 @@
         <w:t>.36</w:t>
       </w:r>
       <w:r>
-        <w:t xml:space="preserve"> ≤ 2.</w:t>
+        <w:t xml:space="preserve"> &lt;</w:t>
+      </w:r>
+      <w:r>
+        <w:t xml:space="preserve"> 2.</w:t>
       </w:r>
     </w:p>
     <w:p>
@@ -489,45 +509,49 @@
           <w:sz w:val="23"/>
           <w:szCs w:val="23"/>
         </w:rPr>
-        <w:t xml:space="preserve">That means, </w:t>
-      </w:r>
-      <w:r>
+        <w:t xml:space="preserve">That means, we have 16 free spaces in your newly created ArrayList. </w:t>
+      </w:r>
+    </w:p>
+    <w:p>
+      <w:pPr>
+        <w:pStyle w:val="Default"/>
         <w:rPr>
           <w:sz w:val="23"/>
           <w:szCs w:val="23"/>
         </w:rPr>
-        <w:t>we</w:t>
-      </w:r>
-      <w:r>
+      </w:pPr>
+    </w:p>
+    <w:p>
+      <w:pPr>
+        <w:pStyle w:val="Default"/>
         <w:rPr>
           <w:sz w:val="23"/>
           <w:szCs w:val="23"/>
         </w:rPr>
-        <w:t xml:space="preserve"> have </w:t>
-      </w:r>
+      </w:pPr>
       <w:r>
         <w:rPr>
           <w:sz w:val="23"/>
           <w:szCs w:val="23"/>
         </w:rPr>
-        <w:t>16</w:t>
-      </w:r>
-      <w:r>
+        <w:t xml:space="preserve">add add add add add add add add add add add add add add add add rezise </w:t>
+      </w:r>
+    </w:p>
+    <w:p>
+      <w:pPr>
+        <w:pStyle w:val="Default"/>
         <w:rPr>
           <w:sz w:val="23"/>
           <w:szCs w:val="23"/>
         </w:rPr>
-        <w:t xml:space="preserve"> free spaces in your newly created ArrayList. </w:t>
-      </w:r>
-    </w:p>
-    <w:p>
-      <w:pPr>
-        <w:pStyle w:val="Default"/>
+      </w:pPr>
+      <w:r>
         <w:rPr>
           <w:sz w:val="23"/>
           <w:szCs w:val="23"/>
         </w:rPr>
-      </w:pPr>
+        <w:t xml:space="preserve">1     1       1     1     1      1     1      1     1      1      1      1     1     1     1      1     3*size = 3*32 = 96. </w:t>
+      </w:r>
     </w:p>
     <w:p>
       <w:pPr>
@@ -537,311 +561,111 @@
           <w:szCs w:val="23"/>
         </w:rPr>
       </w:pPr>
-      <w:r>
+    </w:p>
+    <w:p>
+      <w:pPr>
+        <w:pStyle w:val="Default"/>
         <w:rPr>
           <w:sz w:val="23"/>
           <w:szCs w:val="23"/>
         </w:rPr>
-        <w:t xml:space="preserve">add add add add </w:t>
-      </w:r>
+      </w:pPr>
       <w:r>
         <w:rPr>
           <w:sz w:val="23"/>
           <w:szCs w:val="23"/>
         </w:rPr>
-        <w:t xml:space="preserve">add add add add add add add add add add add add </w:t>
+        <w:t xml:space="preserve">Total cost = 16 + </w:t>
       </w:r>
       <w:r>
         <w:rPr>
           <w:sz w:val="23"/>
           <w:szCs w:val="23"/>
         </w:rPr>
-        <w:t xml:space="preserve">rezise </w:t>
-      </w:r>
-    </w:p>
-    <w:p>
-      <w:pPr>
-        <w:pStyle w:val="Default"/>
+        <w:t>96</w:t>
+      </w:r>
+      <w:r>
         <w:rPr>
           <w:sz w:val="23"/>
           <w:szCs w:val="23"/>
         </w:rPr>
-      </w:pPr>
-      <w:r>
+        <w:t xml:space="preserve"> = 112. </w:t>
+      </w:r>
+    </w:p>
+    <w:p>
+      <w:pPr>
+        <w:pStyle w:val="Default"/>
         <w:rPr>
           <w:sz w:val="23"/>
           <w:szCs w:val="23"/>
         </w:rPr>
-        <w:t xml:space="preserve">1 </w:t>
-      </w:r>
+      </w:pPr>
       <w:r>
         <w:rPr>
           <w:sz w:val="23"/>
           <w:szCs w:val="23"/>
         </w:rPr>
-        <w:t xml:space="preserve">    </w:t>
+        <w:t>W</w:t>
       </w:r>
       <w:r>
         <w:rPr>
           <w:sz w:val="23"/>
           <w:szCs w:val="23"/>
         </w:rPr>
-        <w:t xml:space="preserve">1 </w:t>
-      </w:r>
-      <w:r>
+        <w:t xml:space="preserve">e want to distribute the total cost of 96 among previous 16 adds. </w:t>
+      </w:r>
+    </w:p>
+    <w:p>
+      <w:pPr>
+        <w:pStyle w:val="Default"/>
         <w:rPr>
           <w:sz w:val="23"/>
           <w:szCs w:val="23"/>
         </w:rPr>
-        <w:t xml:space="preserve">      </w:t>
-      </w:r>
-      <w:r>
+      </w:pPr>
+    </w:p>
+    <w:p>
+      <w:pPr>
+        <w:pStyle w:val="Default"/>
         <w:rPr>
           <w:sz w:val="23"/>
           <w:szCs w:val="23"/>
         </w:rPr>
-        <w:t xml:space="preserve">1 </w:t>
-      </w:r>
+      </w:pPr>
       <w:r>
         <w:rPr>
           <w:sz w:val="23"/>
           <w:szCs w:val="23"/>
         </w:rPr>
-        <w:t xml:space="preserve">    </w:t>
+        <w:t>Amortized_Cost(add) = 112/</w:t>
       </w:r>
       <w:r>
         <w:rPr>
           <w:sz w:val="23"/>
           <w:szCs w:val="23"/>
         </w:rPr>
-        <w:t xml:space="preserve">1 </w:t>
+        <w:t>16</w:t>
       </w:r>
       <w:r>
         <w:rPr>
           <w:sz w:val="23"/>
           <w:szCs w:val="23"/>
         </w:rPr>
-        <w:t xml:space="preserve">    1      1     1      1     1      1      1      1     1     1     1      1     </w:t>
-      </w:r>
+        <w:t xml:space="preserve"> = 7. </w:t>
+      </w:r>
+    </w:p>
+    <w:p>
+      <w:pPr>
+        <w:numPr>
+          <w:ilvl w:val="0"/>
+          <w:numId w:val="2"/>
+        </w:numPr>
+      </w:pPr>
       <w:r>
         <w:rPr>
           <w:sz w:val="23"/>
           <w:szCs w:val="23"/>
         </w:rPr>
-        <w:t>3*size = 3*</w:t>
-      </w:r>
-      <w:r>
-        <w:rPr>
-          <w:sz w:val="23"/>
-          <w:szCs w:val="23"/>
-        </w:rPr>
-        <w:t>32</w:t>
-      </w:r>
-      <w:r>
-        <w:rPr>
-          <w:sz w:val="23"/>
-          <w:szCs w:val="23"/>
-        </w:rPr>
-        <w:t xml:space="preserve"> = </w:t>
-      </w:r>
-      <w:r>
-        <w:rPr>
-          <w:sz w:val="23"/>
-          <w:szCs w:val="23"/>
-        </w:rPr>
-        <w:t>96</w:t>
-      </w:r>
-      <w:r>
-        <w:rPr>
-          <w:sz w:val="23"/>
-          <w:szCs w:val="23"/>
-        </w:rPr>
-        <w:t xml:space="preserve">. </w:t>
-      </w:r>
-    </w:p>
-    <w:p>
-      <w:pPr>
-        <w:pStyle w:val="Default"/>
-        <w:rPr>
-          <w:sz w:val="23"/>
-          <w:szCs w:val="23"/>
-        </w:rPr>
-      </w:pPr>
-    </w:p>
-    <w:p>
-      <w:pPr>
-        <w:pStyle w:val="Default"/>
-        <w:rPr>
-          <w:sz w:val="23"/>
-          <w:szCs w:val="23"/>
-        </w:rPr>
-      </w:pPr>
-      <w:r>
-        <w:rPr>
-          <w:sz w:val="23"/>
-          <w:szCs w:val="23"/>
-        </w:rPr>
-        <w:t xml:space="preserve">Total cost = </w:t>
-      </w:r>
-      <w:r>
-        <w:rPr>
-          <w:sz w:val="23"/>
-          <w:szCs w:val="23"/>
-        </w:rPr>
-        <w:t>16</w:t>
-      </w:r>
-      <w:r>
-        <w:rPr>
-          <w:sz w:val="23"/>
-          <w:szCs w:val="23"/>
-        </w:rPr>
-        <w:t xml:space="preserve"> + </w:t>
-      </w:r>
-      <w:r>
-        <w:rPr>
-          <w:sz w:val="23"/>
-          <w:szCs w:val="23"/>
-        </w:rPr>
-        <w:t>96</w:t>
-      </w:r>
-      <w:r>
-        <w:rPr>
-          <w:sz w:val="23"/>
-          <w:szCs w:val="23"/>
-        </w:rPr>
-        <w:t xml:space="preserve"> = </w:t>
-      </w:r>
-      <w:r>
-        <w:rPr>
-          <w:sz w:val="23"/>
-          <w:szCs w:val="23"/>
-        </w:rPr>
-        <w:t>112</w:t>
-      </w:r>
-      <w:r>
-        <w:rPr>
-          <w:sz w:val="23"/>
-          <w:szCs w:val="23"/>
-        </w:rPr>
-        <w:t xml:space="preserve">. </w:t>
-      </w:r>
-    </w:p>
-    <w:p>
-      <w:pPr>
-        <w:pStyle w:val="Default"/>
-        <w:rPr>
-          <w:sz w:val="23"/>
-          <w:szCs w:val="23"/>
-        </w:rPr>
-      </w:pPr>
-      <w:r>
-        <w:rPr>
-          <w:sz w:val="23"/>
-          <w:szCs w:val="23"/>
-        </w:rPr>
-        <w:t>W</w:t>
-      </w:r>
-      <w:r>
-        <w:rPr>
-          <w:sz w:val="23"/>
-          <w:szCs w:val="23"/>
-        </w:rPr>
-        <w:t xml:space="preserve">e want to distribute the total cost of </w:t>
-      </w:r>
-      <w:r>
-        <w:rPr>
-          <w:sz w:val="23"/>
-          <w:szCs w:val="23"/>
-        </w:rPr>
-        <w:t>96</w:t>
-      </w:r>
-      <w:r>
-        <w:rPr>
-          <w:sz w:val="23"/>
-          <w:szCs w:val="23"/>
-        </w:rPr>
-        <w:t xml:space="preserve"> among previous </w:t>
-      </w:r>
-      <w:r>
-        <w:rPr>
-          <w:sz w:val="23"/>
-          <w:szCs w:val="23"/>
-        </w:rPr>
-        <w:t>16</w:t>
-      </w:r>
-      <w:r>
-        <w:rPr>
-          <w:sz w:val="23"/>
-          <w:szCs w:val="23"/>
-        </w:rPr>
-        <w:t xml:space="preserve"> adds. </w:t>
-      </w:r>
-    </w:p>
-    <w:p>
-      <w:pPr>
-        <w:pStyle w:val="Default"/>
-        <w:rPr>
-          <w:sz w:val="23"/>
-          <w:szCs w:val="23"/>
-        </w:rPr>
-      </w:pPr>
-    </w:p>
-    <w:p>
-      <w:pPr>
-        <w:pStyle w:val="Default"/>
-        <w:rPr>
-          <w:sz w:val="23"/>
-          <w:szCs w:val="23"/>
-        </w:rPr>
-      </w:pPr>
-      <w:r>
-        <w:rPr>
-          <w:sz w:val="23"/>
-          <w:szCs w:val="23"/>
-        </w:rPr>
-        <w:t xml:space="preserve">Amortized_Cost(add) = </w:t>
-      </w:r>
-      <w:r>
-        <w:rPr>
-          <w:sz w:val="23"/>
-          <w:szCs w:val="23"/>
-        </w:rPr>
-        <w:t>112</w:t>
-      </w:r>
-      <w:r>
-        <w:rPr>
-          <w:sz w:val="23"/>
-          <w:szCs w:val="23"/>
-        </w:rPr>
-        <w:t>/</w:t>
-      </w:r>
-      <w:r>
-        <w:rPr>
-          <w:sz w:val="23"/>
-          <w:szCs w:val="23"/>
-        </w:rPr>
-        <w:t>16</w:t>
-      </w:r>
-      <w:r>
-        <w:rPr>
-          <w:sz w:val="23"/>
-          <w:szCs w:val="23"/>
-        </w:rPr>
-        <w:t xml:space="preserve"> = 7. </w:t>
-      </w:r>
-    </w:p>
-    <w:p>
-      <w:pPr>
-        <w:numPr>
-          <w:ilvl w:val="0"/>
-          <w:numId w:val="2"/>
-        </w:numPr>
-      </w:pPr>
-      <w:r>
-        <w:rPr>
-          <w:sz w:val="23"/>
-          <w:szCs w:val="23"/>
-        </w:rPr>
         <w:t>Amortized_Cost(resize) = 0.</w:t>
       </w:r>
     </w:p>
@@ -861,7 +685,21 @@
           <w:b/>
           <w:bCs/>
         </w:rPr>
-        <w:t xml:space="preserve">Data structure : ArrayList with size tripling strategy. </w:t>
+        <w:t xml:space="preserve">Data </w:t>
+      </w:r>
+      <w:r>
+        <w:rPr>
+          <w:b/>
+          <w:bCs/>
+        </w:rPr>
+        <w:t>structure:</w:t>
+      </w:r>
+      <w:r>
+        <w:rPr>
+          <w:b/>
+          <w:bCs/>
+        </w:rPr>
+        <w:t xml:space="preserve"> ArrayList with size tripling strategy. </w:t>
       </w:r>
     </w:p>
     <w:p>
@@ -946,7 +784,17 @@
         </w:numPr>
       </w:pPr>
       <w:r>
-        <w:t xml:space="preserve">Cost of add are </w:t>
+        <w:t>The cost</w:t>
+      </w:r>
+      <w:r>
+        <w:t xml:space="preserve"> of add are </w:t>
+      </w:r>
+      <w:r>
+        <w:rPr>
+          <w:b/>
+          <w:bCs/>
+        </w:rPr>
+        <w:t>2</w:t>
       </w:r>
       <w:r>
         <w:rPr>
@@ -1004,13 +852,51 @@
           <w:b/>
           <w:bCs/>
         </w:rPr>
-        <w:t>3K</w:t>
+        <w:t>3</w:t>
+      </w:r>
+      <w:r>
+        <w:rPr>
+          <w:b/>
+          <w:bCs/>
+        </w:rPr>
+        <w:t xml:space="preserve"> * 3</w:t>
+      </w:r>
+      <w:r>
+        <w:rPr>
+          <w:b/>
+          <w:bCs/>
+        </w:rPr>
+        <w:t>K</w:t>
       </w:r>
       <w:r>
         <w:t xml:space="preserve"> to </w:t>
       </w:r>
       <w:r>
-        <w:t xml:space="preserve">create a new array of size </w:t>
+        <w:t>create a new array</w:t>
+      </w:r>
+      <w:r>
+        <w:t xml:space="preserve"> and </w:t>
+      </w:r>
+      <w:r>
+        <w:rPr>
+          <w:b/>
+          <w:bCs/>
+        </w:rPr>
+        <w:t>+</w:t>
+      </w:r>
+      <w:r>
+        <w:rPr>
+          <w:b/>
+          <w:bCs/>
+        </w:rPr>
+        <w:t xml:space="preserve"> </w:t>
+      </w:r>
+      <w:r>
+        <w:rPr>
+          <w:b/>
+          <w:bCs/>
+        </w:rPr>
+        <w:t>3</w:t>
       </w:r>
       <w:r>
         <w:rPr>
@@ -1020,49 +906,29 @@
         <w:t>K</w:t>
       </w:r>
       <w:r>
+        <w:t xml:space="preserve"> (c</w:t>
+      </w:r>
+      <w:r>
+        <w:t xml:space="preserve">opy </w:t>
+      </w:r>
+      <w:r>
+        <w:rPr>
+          <w:b/>
+          <w:bCs/>
+        </w:rPr>
+        <w:t>3</w:t>
+      </w:r>
+      <w:r>
+        <w:rPr>
+          <w:b/>
+          <w:bCs/>
+        </w:rPr>
+        <w:t>K</w:t>
+      </w:r>
+      <w:r>
         <w:t xml:space="preserve"> </w:t>
       </w:r>
       <w:r>
-        <w:rPr>
-          <w:b/>
-          <w:bCs/>
-        </w:rPr>
-        <w:t>+ 2K</w:t>
-      </w:r>
-      <w:r>
-        <w:t xml:space="preserve"> and </w:t>
-      </w:r>
-      <w:r>
-        <w:rPr>
-          <w:b/>
-          <w:bCs/>
-        </w:rPr>
-        <w:t>+</w:t>
-      </w:r>
-      <w:r>
-        <w:rPr>
-          <w:b/>
-          <w:bCs/>
-        </w:rPr>
-        <w:t xml:space="preserve"> 2K</w:t>
-      </w:r>
-      <w:r>
-        <w:t xml:space="preserve"> (c</w:t>
-      </w:r>
-      <w:r>
-        <w:t xml:space="preserve">opy </w:t>
-      </w:r>
-      <w:r>
-        <w:rPr>
-          <w:b/>
-          <w:bCs/>
-        </w:rPr>
-        <w:t>2K</w:t>
-      </w:r>
-      <w:r>
-        <w:t xml:space="preserve"> </w:t>
-      </w:r>
-      <w:r>
         <w:t>items from the old array to new array</w:t>
       </w:r>
       <w:r>
@@ -1076,7 +942,14 @@
           <w:b/>
           <w:bCs/>
         </w:rPr>
-        <w:t>5K</w:t>
+        <w:t>12</w:t>
+      </w:r>
+      <w:r>
+        <w:rPr>
+          <w:b/>
+          <w:bCs/>
+        </w:rPr>
+        <w:t>K</w:t>
       </w:r>
     </w:p>
     <w:p>
@@ -1087,7 +960,10 @@
         </w:numPr>
       </w:pPr>
       <w:r>
-        <w:t>Thus the total cost =</w:t>
+        <w:t>Thus,</w:t>
+      </w:r>
+      <w:r>
+        <w:t xml:space="preserve"> the total cost =</w:t>
       </w:r>
       <w:r>
         <w:t xml:space="preserve"> </w:t>
@@ -1097,6 +973,13 @@
           <w:b/>
           <w:bCs/>
         </w:rPr>
+        <w:t>2</w:t>
+      </w:r>
+      <w:r>
+        <w:rPr>
+          <w:b/>
+          <w:bCs/>
+        </w:rPr>
         <w:t>K</w:t>
       </w:r>
       <w:r>
@@ -1107,7 +990,14 @@
           <w:b/>
           <w:bCs/>
         </w:rPr>
-        <w:t>5K</w:t>
+        <w:t>12</w:t>
+      </w:r>
+      <w:r>
+        <w:rPr>
+          <w:b/>
+          <w:bCs/>
+        </w:rPr>
+        <w:t>K</w:t>
       </w:r>
       <w:r>
         <w:t xml:space="preserve"> (cost of resize) =</w:t>
@@ -1120,7 +1010,14 @@
           <w:b/>
           <w:bCs/>
         </w:rPr>
-        <w:t>6K</w:t>
+        <w:t>14</w:t>
+      </w:r>
+      <w:r>
+        <w:rPr>
+          <w:b/>
+          <w:bCs/>
+        </w:rPr>
+        <w:t>K</w:t>
       </w:r>
     </w:p>
     <w:p>
@@ -1154,7 +1051,14 @@
           <w:b/>
           <w:bCs/>
         </w:rPr>
-        <w:t>6K</w:t>
+        <w:t>14</w:t>
+      </w:r>
+      <w:r>
+        <w:rPr>
+          <w:b/>
+          <w:bCs/>
+        </w:rPr>
+        <w:t>K</w:t>
       </w:r>
       <w:r>
         <w:rPr>
@@ -1168,10 +1072,20 @@
           <w:b/>
           <w:bCs/>
         </w:rPr>
+        <w:t>2</w:t>
+      </w:r>
+      <w:r>
+        <w:rPr>
+          <w:b/>
+          <w:bCs/>
+        </w:rPr>
         <w:t>K</w:t>
       </w:r>
       <w:r>
-        <w:t>=6</w:t>
+        <w:t>=</w:t>
+      </w:r>
+      <w:r>
+        <w:t>7</w:t>
       </w:r>
     </w:p>
     <w:p/>
@@ -1240,7 +1154,10 @@
         <w:t>C</w:t>
       </w:r>
       <w:r>
-        <w:t>ost of add = 9</w:t>
+        <w:t xml:space="preserve">ost of add = </w:t>
+      </w:r>
+      <w:r>
+        <w:t>6</w:t>
       </w:r>
     </w:p>
     <w:p>
@@ -1280,7 +1197,22 @@
         <w:t>Cost of resize</w:t>
       </w:r>
       <w:r>
-        <w:t xml:space="preserve"> = 9 + 2 * 9 + (2*9 copy item from old array to new array) = 54</w:t>
+        <w:t xml:space="preserve"> = </w:t>
+      </w:r>
+      <w:r>
+        <w:t>6</w:t>
+      </w:r>
+      <w:r>
+        <w:t xml:space="preserve"> + 2 * 9 + 2*9 </w:t>
+      </w:r>
+      <w:r>
+        <w:t>(</w:t>
+      </w:r>
+      <w:r>
+        <w:t xml:space="preserve">copy item from old array to new array) = </w:t>
+      </w:r>
+      <w:r>
+        <w:t>42</w:t>
       </w:r>
     </w:p>
     <w:p>
@@ -1320,7 +1252,22 @@
         <w:t>Average</w:t>
       </w:r>
       <w:r>
-        <w:t xml:space="preserve"> cost of operation = 54/9 = 6</w:t>
+        <w:t xml:space="preserve"> cost of operation = </w:t>
+      </w:r>
+      <w:r>
+        <w:t>42</w:t>
+      </w:r>
+      <w:r>
+        <w:t>/</w:t>
+      </w:r>
+      <w:r>
+        <w:t>6</w:t>
+      </w:r>
+      <w:r>
+        <w:t xml:space="preserve"> = </w:t>
+      </w:r>
+      <w:r>
+        <w:t>7</w:t>
       </w:r>
     </w:p>
     <w:p/>
@@ -2343,6 +2290,7 @@
   <w:style w:type="character" w:default="1" w:styleId="DefaultParagraphFont">
     <w:name w:val="Default Paragraph Font"/>
     <w:uiPriority w:val="1"/>
+    <w:semiHidden/>
     <w:unhideWhenUsed/>
   </w:style>
   <w:style w:type="table" w:default="1" w:styleId="TableNormal">

</xml_diff>